<commit_message>
Finalized Answers For Task 2
</commit_message>
<xml_diff>
--- a/Prac2/textSolutions/Task2_WynneMilaManu.docx
+++ b/Prac2/textSolutions/Task2_WynneMilaManu.docx
@@ -74,30 +74,14 @@
         <w:t xml:space="preserve">If we look at the </w:t>
       </w:r>
       <w:r>
-        <w:t>assembly like code (.</w:t>
-      </w:r>
-      <w:proofErr w:type="spellStart"/>
-      <w:r>
-        <w:t>pvm</w:t>
-      </w:r>
-      <w:proofErr w:type="spellEnd"/>
-      <w:r>
-        <w:t xml:space="preserve">) we can see that there are no branch </w:t>
+        <w:t xml:space="preserve">assembly like code (.pvm) we can see that there are no branch </w:t>
       </w:r>
       <w:r>
         <w:t>instructions (ignoring the REPEAT’s branch) as well as we use the AND instruction. If we wanted it to short circuit, we would check the value individually and then branch to the next point skipping the second operand.</w:t>
       </w:r>
       <w:r>
         <w:br/>
-        <w:t xml:space="preserve">But in this code we make use of AND </w:t>
-      </w:r>
-      <w:proofErr w:type="spellStart"/>
-      <w:r>
-        <w:t>and</w:t>
-      </w:r>
-      <w:proofErr w:type="spellEnd"/>
-      <w:r>
-        <w:t xml:space="preserve"> do not branch. </w:t>
+        <w:t xml:space="preserve">But in this code we make use of AND and do not branch. </w:t>
       </w:r>
     </w:p>
     <w:p>
@@ -109,6 +93,35 @@
         </w:numPr>
         <w:spacing w:after="0" w:line="240" w:lineRule="auto"/>
       </w:pPr>
+      <w:r>
+        <w:t>Code in File</w:t>
+      </w:r>
+    </w:p>
+    <w:p>
+      <w:pPr>
+        <w:pStyle w:val="ListParagraph"/>
+        <w:numPr>
+          <w:ilvl w:val="0"/>
+          <w:numId w:val="1"/>
+        </w:numPr>
+        <w:spacing w:after="0" w:line="240" w:lineRule="auto"/>
+      </w:pPr>
+      <w:r>
+        <w:t>You would need to make the code only check the first operand and then terminate if the second operand is not required. Such as for our A &amp;&amp; B, If A is False, we never need to check B as it will always be False and so on. Check code for solution.</w:t>
+      </w:r>
+    </w:p>
+    <w:p>
+      <w:pPr>
+        <w:pStyle w:val="ListParagraph"/>
+        <w:numPr>
+          <w:ilvl w:val="0"/>
+          <w:numId w:val="1"/>
+        </w:numPr>
+        <w:spacing w:after="0" w:line="240" w:lineRule="auto"/>
+      </w:pPr>
+      <w:r>
+        <w:t>You would exchange the PRNB for a PRNI statement.</w:t>
+      </w:r>
     </w:p>
     <w:sectPr>
       <w:pgSz w:w="11906" w:h="16838"/>

</xml_diff>